<commit_message>
Updated the readme document.
</commit_message>
<xml_diff>
--- a/testplan/ticket_service_readme.docx
+++ b/testplan/ticket_service_readme.docx
@@ -35,12 +35,7 @@
         <w:t xml:space="preserve"> of the ticket service system, and how to run the automation code.</w:t>
       </w:r>
       <w:r>
-        <w:t xml:space="preserve">  For this assignment, the focus was on creating automated tests for the ticket service.  The actual REST-based ticket server is a trivial implementation and primarily </w:t>
-      </w:r>
-      <w:bookmarkStart w:id="0" w:name="_GoBack"/>
-      <w:bookmarkEnd w:id="0"/>
-      <w:r>
-        <w:t>to provide something to test against.</w:t>
+        <w:t xml:space="preserve">  For this assignment, the focus was on creating automated tests for the ticket service.  The actual REST-based ticket server is a trivial implementation and primarily to provide something to test against.</w:t>
       </w:r>
     </w:p>
     <w:p>
@@ -234,7 +229,7 @@
                 <v:stroke joinstyle="miter"/>
                 <v:path gradientshapeok="t" o:connecttype="rect"/>
               </v:shapetype>
-              <v:shape id="Text Box 9" o:spid="_x0000_s1026" type="#_x0000_t202" style="position:absolute;margin-left:333pt;margin-top:10.15pt;width:90pt;height:36pt;z-index:251664384;visibility:visible;mso-wrap-style:square;mso-wrap-distance-left:9pt;mso-wrap-distance-top:0;mso-wrap-distance-right:9pt;mso-wrap-distance-bottom:0;mso-position-horizontal:absolute;mso-position-horizontal-relative:text;mso-position-vertical:absolute;mso-position-vertical-relative:text;v-text-anchor:top" o:gfxdata="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" filled="f" stroked="f">
+              <v:shape id="Text Box 9" o:spid="_x0000_s1026" type="#_x0000_t202" style="position:absolute;margin-left:333pt;margin-top:10.15pt;width:90pt;height:36pt;z-index:251664384;visibility:visible;mso-wrap-style:square;mso-wrap-distance-left:9pt;mso-wrap-distance-top:0;mso-wrap-distance-right:9pt;mso-wrap-distance-bottom:0;mso-position-horizontal:absolute;mso-position-horizontal-relative:text;mso-position-vertical:absolute;mso-position-vertical-relative:text;v-text-anchor:top" o:gfxdata="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" filled="f" stroked="f">
                 <v:textbox>
                   <w:txbxContent>
                     <w:p>
@@ -515,7 +510,7 @@
           </mc:Choice>
           <mc:Fallback>
             <w:pict>
-              <v:shape id="Text Box 5" o:spid="_x0000_s1028" type="#_x0000_t202" style="position:absolute;margin-left:9pt;margin-top:20.2pt;width:81pt;height:18pt;z-index:251660288;visibility:visible;mso-wrap-style:square;mso-width-percent:0;mso-wrap-distance-left:9pt;mso-wrap-distance-top:0;mso-wrap-distance-right:9pt;mso-wrap-distance-bottom:0;mso-position-horizontal:absolute;mso-position-horizontal-relative:text;mso-position-vertical:absolute;mso-position-vertical-relative:text;mso-width-percent:0;mso-width-relative:margin;v-text-anchor:top" o:gfxdata="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" filled="f" stroked="f">
+              <v:shape id="Text Box 5" o:spid="_x0000_s1028" type="#_x0000_t202" style="position:absolute;margin-left:9pt;margin-top:20.2pt;width:81pt;height:18pt;z-index:251660288;visibility:visible;mso-wrap-style:square;mso-width-percent:0;mso-wrap-distance-left:9pt;mso-wrap-distance-top:0;mso-wrap-distance-right:9pt;mso-wrap-distance-bottom:0;mso-position-horizontal:absolute;mso-position-horizontal-relative:text;mso-position-vertical:absolute;mso-position-vertical-relative:text;mso-width-percent:0;mso-width-relative:margin;v-text-anchor:top" o:gfxdata="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" filled="f" stroked="f">
                 <v:textbox>
                   <w:txbxContent>
                     <w:p>
@@ -809,7 +804,7 @@
         <w:t>Cucumber framework</w:t>
       </w:r>
       <w:r>
-        <w:t>.</w:t>
+        <w:t>s.</w:t>
       </w:r>
     </w:p>
     <w:p>
@@ -881,6 +876,13 @@
       </w:r>
     </w:p>
     <w:p>
+      <w:pPr>
+        <w:pStyle w:val="ListParagraph"/>
+        <w:numPr>
+          <w:ilvl w:val="0"/>
+          <w:numId w:val="5"/>
+        </w:numPr>
+      </w:pPr>
       <w:proofErr w:type="gramStart"/>
       <w:r>
         <w:t>ticket</w:t>
@@ -903,6 +905,13 @@
       </w:r>
     </w:p>
     <w:p>
+      <w:pPr>
+        <w:pStyle w:val="ListParagraph"/>
+        <w:numPr>
+          <w:ilvl w:val="0"/>
+          <w:numId w:val="5"/>
+        </w:numPr>
+      </w:pPr>
       <w:proofErr w:type="gramStart"/>
       <w:r>
         <w:t>ticket</w:t>
@@ -913,6 +922,13 @@
       </w:r>
     </w:p>
     <w:p>
+      <w:pPr>
+        <w:pStyle w:val="ListParagraph"/>
+        <w:numPr>
+          <w:ilvl w:val="0"/>
+          <w:numId w:val="5"/>
+        </w:numPr>
+      </w:pPr>
       <w:proofErr w:type="gramStart"/>
       <w:r>
         <w:t>ticket</w:t>
@@ -936,6 +952,13 @@
       </w:r>
     </w:p>
     <w:p>
+      <w:pPr>
+        <w:pStyle w:val="ListParagraph"/>
+        <w:numPr>
+          <w:ilvl w:val="0"/>
+          <w:numId w:val="6"/>
+        </w:numPr>
+      </w:pPr>
       <w:proofErr w:type="gramStart"/>
       <w:r>
         <w:t>ticket</w:t>
@@ -953,21 +976,46 @@
         <w:rPr>
           <w:b/>
         </w:rPr>
-        <w:t xml:space="preserve">1 run </w:t>
+        <w:t xml:space="preserve">1 </w:t>
       </w:r>
       <w:proofErr w:type="gramStart"/>
       <w:r>
         <w:rPr>
           <w:b/>
         </w:rPr>
-        <w:t>automation  class</w:t>
+        <w:t xml:space="preserve">automation  </w:t>
+      </w:r>
+      <w:r>
+        <w:rPr>
+          <w:b/>
+        </w:rPr>
+        <w:t>test</w:t>
       </w:r>
       <w:proofErr w:type="gramEnd"/>
       <w:r>
+        <w:rPr>
+          <w:b/>
+        </w:rPr>
+        <w:t xml:space="preserve"> running </w:t>
+      </w:r>
+      <w:r>
+        <w:rPr>
+          <w:b/>
+        </w:rPr>
+        <w:t>class</w:t>
+      </w:r>
+      <w:r>
         <w:t>:</w:t>
       </w:r>
     </w:p>
     <w:p>
+      <w:pPr>
+        <w:pStyle w:val="ListParagraph"/>
+        <w:numPr>
+          <w:ilvl w:val="0"/>
+          <w:numId w:val="6"/>
+        </w:numPr>
+      </w:pPr>
       <w:proofErr w:type="gramStart"/>
       <w:r>
         <w:t>ticket</w:t>
@@ -991,6 +1039,13 @@
       </w:r>
     </w:p>
     <w:p>
+      <w:pPr>
+        <w:pStyle w:val="ListParagraph"/>
+        <w:numPr>
+          <w:ilvl w:val="0"/>
+          <w:numId w:val="6"/>
+        </w:numPr>
+      </w:pPr>
       <w:proofErr w:type="gramStart"/>
       <w:r>
         <w:t>ticket</w:t>
@@ -1001,41 +1056,72 @@
       </w:r>
     </w:p>
     <w:p>
+      <w:pPr>
+        <w:rPr>
+          <w:b/>
+        </w:rPr>
+      </w:pPr>
+      <w:r>
+        <w:rPr>
+          <w:b/>
+        </w:rPr>
+        <w:t>3 ticket service server files:</w:t>
+      </w:r>
+    </w:p>
+    <w:p>
+      <w:pPr>
+        <w:pStyle w:val="ListParagraph"/>
+        <w:numPr>
+          <w:ilvl w:val="0"/>
+          <w:numId w:val="6"/>
+        </w:numPr>
+      </w:pPr>
+      <w:bookmarkStart w:id="0" w:name="_GoBack"/>
+      <w:proofErr w:type="gramStart"/>
       <w:r>
         <w:lastRenderedPageBreak/>
-        <w:t>3 ticket service server files:</w:t>
-      </w:r>
-    </w:p>
-    <w:p>
+        <w:t>ticket</w:t>
+      </w:r>
+      <w:proofErr w:type="gramEnd"/>
+      <w:r>
+        <w:t>_service/src/main/java/com/walmart/ticket_service/SeatResource.java</w:t>
+      </w:r>
+    </w:p>
+    <w:p>
+      <w:pPr>
+        <w:pStyle w:val="ListParagraph"/>
+        <w:numPr>
+          <w:ilvl w:val="0"/>
+          <w:numId w:val="6"/>
+        </w:numPr>
+      </w:pPr>
       <w:proofErr w:type="gramStart"/>
       <w:r>
         <w:t>ticket</w:t>
       </w:r>
       <w:proofErr w:type="gramEnd"/>
       <w:r>
-        <w:t>_service/src/main/java/com/walmart/ticket_service/SeatResource.java</w:t>
-      </w:r>
-    </w:p>
-    <w:p>
+        <w:t>_service/src/main/java/com/walmart/ticket_service/SeatHold.java</w:t>
+      </w:r>
+    </w:p>
+    <w:p>
+      <w:pPr>
+        <w:pStyle w:val="ListParagraph"/>
+        <w:numPr>
+          <w:ilvl w:val="0"/>
+          <w:numId w:val="6"/>
+        </w:numPr>
+      </w:pPr>
       <w:proofErr w:type="gramStart"/>
       <w:r>
         <w:t>ticket</w:t>
       </w:r>
       <w:proofErr w:type="gramEnd"/>
       <w:r>
-        <w:t>_service/src/main/java/com/walmart/ticket_service/SeatHold.java</w:t>
-      </w:r>
-    </w:p>
-    <w:p>
-      <w:proofErr w:type="gramStart"/>
-      <w:r>
-        <w:t>ticket</w:t>
-      </w:r>
-      <w:proofErr w:type="gramEnd"/>
-      <w:r>
         <w:t>_service/src/main/java/com/walmart/ticket_service/ReservationResource.java</w:t>
       </w:r>
     </w:p>
+    <w:bookmarkEnd w:id="0"/>
     <w:p>
       <w:pPr>
         <w:pStyle w:val="Heading2"/>
@@ -1413,6 +1499,232 @@
     </w:lvl>
   </w:abstractNum>
   <w:abstractNum w:abstractNumId="3">
+    <w:nsid w:val="6FCD55A0"/>
+    <w:multiLevelType w:val="hybridMultilevel"/>
+    <w:tmpl w:val="52C6EE12"/>
+    <w:lvl w:ilvl="0" w:tplc="04090001">
+      <w:start w:val="1"/>
+      <w:numFmt w:val="bullet"/>
+      <w:lvlText w:val=""/>
+      <w:lvlJc w:val="left"/>
+      <w:pPr>
+        <w:ind w:left="720" w:hanging="360"/>
+      </w:pPr>
+      <w:rPr>
+        <w:rFonts w:ascii="Symbol" w:hAnsi="Symbol" w:hint="default"/>
+      </w:rPr>
+    </w:lvl>
+    <w:lvl w:ilvl="1" w:tplc="04090003" w:tentative="1">
+      <w:start w:val="1"/>
+      <w:numFmt w:val="bullet"/>
+      <w:lvlText w:val="o"/>
+      <w:lvlJc w:val="left"/>
+      <w:pPr>
+        <w:ind w:left="1440" w:hanging="360"/>
+      </w:pPr>
+      <w:rPr>
+        <w:rFonts w:ascii="Courier New" w:hAnsi="Courier New" w:hint="default"/>
+      </w:rPr>
+    </w:lvl>
+    <w:lvl w:ilvl="2" w:tplc="04090005" w:tentative="1">
+      <w:start w:val="1"/>
+      <w:numFmt w:val="bullet"/>
+      <w:lvlText w:val=""/>
+      <w:lvlJc w:val="left"/>
+      <w:pPr>
+        <w:ind w:left="2160" w:hanging="360"/>
+      </w:pPr>
+      <w:rPr>
+        <w:rFonts w:ascii="Wingdings" w:hAnsi="Wingdings" w:hint="default"/>
+      </w:rPr>
+    </w:lvl>
+    <w:lvl w:ilvl="3" w:tplc="04090001" w:tentative="1">
+      <w:start w:val="1"/>
+      <w:numFmt w:val="bullet"/>
+      <w:lvlText w:val=""/>
+      <w:lvlJc w:val="left"/>
+      <w:pPr>
+        <w:ind w:left="2880" w:hanging="360"/>
+      </w:pPr>
+      <w:rPr>
+        <w:rFonts w:ascii="Symbol" w:hAnsi="Symbol" w:hint="default"/>
+      </w:rPr>
+    </w:lvl>
+    <w:lvl w:ilvl="4" w:tplc="04090003" w:tentative="1">
+      <w:start w:val="1"/>
+      <w:numFmt w:val="bullet"/>
+      <w:lvlText w:val="o"/>
+      <w:lvlJc w:val="left"/>
+      <w:pPr>
+        <w:ind w:left="3600" w:hanging="360"/>
+      </w:pPr>
+      <w:rPr>
+        <w:rFonts w:ascii="Courier New" w:hAnsi="Courier New" w:hint="default"/>
+      </w:rPr>
+    </w:lvl>
+    <w:lvl w:ilvl="5" w:tplc="04090005" w:tentative="1">
+      <w:start w:val="1"/>
+      <w:numFmt w:val="bullet"/>
+      <w:lvlText w:val=""/>
+      <w:lvlJc w:val="left"/>
+      <w:pPr>
+        <w:ind w:left="4320" w:hanging="360"/>
+      </w:pPr>
+      <w:rPr>
+        <w:rFonts w:ascii="Wingdings" w:hAnsi="Wingdings" w:hint="default"/>
+      </w:rPr>
+    </w:lvl>
+    <w:lvl w:ilvl="6" w:tplc="04090001" w:tentative="1">
+      <w:start w:val="1"/>
+      <w:numFmt w:val="bullet"/>
+      <w:lvlText w:val=""/>
+      <w:lvlJc w:val="left"/>
+      <w:pPr>
+        <w:ind w:left="5040" w:hanging="360"/>
+      </w:pPr>
+      <w:rPr>
+        <w:rFonts w:ascii="Symbol" w:hAnsi="Symbol" w:hint="default"/>
+      </w:rPr>
+    </w:lvl>
+    <w:lvl w:ilvl="7" w:tplc="04090003" w:tentative="1">
+      <w:start w:val="1"/>
+      <w:numFmt w:val="bullet"/>
+      <w:lvlText w:val="o"/>
+      <w:lvlJc w:val="left"/>
+      <w:pPr>
+        <w:ind w:left="5760" w:hanging="360"/>
+      </w:pPr>
+      <w:rPr>
+        <w:rFonts w:ascii="Courier New" w:hAnsi="Courier New" w:hint="default"/>
+      </w:rPr>
+    </w:lvl>
+    <w:lvl w:ilvl="8" w:tplc="04090005" w:tentative="1">
+      <w:start w:val="1"/>
+      <w:numFmt w:val="bullet"/>
+      <w:lvlText w:val=""/>
+      <w:lvlJc w:val="left"/>
+      <w:pPr>
+        <w:ind w:left="6480" w:hanging="360"/>
+      </w:pPr>
+      <w:rPr>
+        <w:rFonts w:ascii="Wingdings" w:hAnsi="Wingdings" w:hint="default"/>
+      </w:rPr>
+    </w:lvl>
+  </w:abstractNum>
+  <w:abstractNum w:abstractNumId="4">
+    <w:nsid w:val="73AC4D2D"/>
+    <w:multiLevelType w:val="hybridMultilevel"/>
+    <w:tmpl w:val="0860B3C8"/>
+    <w:lvl w:ilvl="0" w:tplc="04090001">
+      <w:start w:val="1"/>
+      <w:numFmt w:val="bullet"/>
+      <w:lvlText w:val=""/>
+      <w:lvlJc w:val="left"/>
+      <w:pPr>
+        <w:ind w:left="720" w:hanging="360"/>
+      </w:pPr>
+      <w:rPr>
+        <w:rFonts w:ascii="Symbol" w:hAnsi="Symbol" w:hint="default"/>
+      </w:rPr>
+    </w:lvl>
+    <w:lvl w:ilvl="1" w:tplc="04090003" w:tentative="1">
+      <w:start w:val="1"/>
+      <w:numFmt w:val="bullet"/>
+      <w:lvlText w:val="o"/>
+      <w:lvlJc w:val="left"/>
+      <w:pPr>
+        <w:ind w:left="1440" w:hanging="360"/>
+      </w:pPr>
+      <w:rPr>
+        <w:rFonts w:ascii="Courier New" w:hAnsi="Courier New" w:hint="default"/>
+      </w:rPr>
+    </w:lvl>
+    <w:lvl w:ilvl="2" w:tplc="04090005" w:tentative="1">
+      <w:start w:val="1"/>
+      <w:numFmt w:val="bullet"/>
+      <w:lvlText w:val=""/>
+      <w:lvlJc w:val="left"/>
+      <w:pPr>
+        <w:ind w:left="2160" w:hanging="360"/>
+      </w:pPr>
+      <w:rPr>
+        <w:rFonts w:ascii="Wingdings" w:hAnsi="Wingdings" w:hint="default"/>
+      </w:rPr>
+    </w:lvl>
+    <w:lvl w:ilvl="3" w:tplc="04090001" w:tentative="1">
+      <w:start w:val="1"/>
+      <w:numFmt w:val="bullet"/>
+      <w:lvlText w:val=""/>
+      <w:lvlJc w:val="left"/>
+      <w:pPr>
+        <w:ind w:left="2880" w:hanging="360"/>
+      </w:pPr>
+      <w:rPr>
+        <w:rFonts w:ascii="Symbol" w:hAnsi="Symbol" w:hint="default"/>
+      </w:rPr>
+    </w:lvl>
+    <w:lvl w:ilvl="4" w:tplc="04090003" w:tentative="1">
+      <w:start w:val="1"/>
+      <w:numFmt w:val="bullet"/>
+      <w:lvlText w:val="o"/>
+      <w:lvlJc w:val="left"/>
+      <w:pPr>
+        <w:ind w:left="3600" w:hanging="360"/>
+      </w:pPr>
+      <w:rPr>
+        <w:rFonts w:ascii="Courier New" w:hAnsi="Courier New" w:hint="default"/>
+      </w:rPr>
+    </w:lvl>
+    <w:lvl w:ilvl="5" w:tplc="04090005" w:tentative="1">
+      <w:start w:val="1"/>
+      <w:numFmt w:val="bullet"/>
+      <w:lvlText w:val=""/>
+      <w:lvlJc w:val="left"/>
+      <w:pPr>
+        <w:ind w:left="4320" w:hanging="360"/>
+      </w:pPr>
+      <w:rPr>
+        <w:rFonts w:ascii="Wingdings" w:hAnsi="Wingdings" w:hint="default"/>
+      </w:rPr>
+    </w:lvl>
+    <w:lvl w:ilvl="6" w:tplc="04090001" w:tentative="1">
+      <w:start w:val="1"/>
+      <w:numFmt w:val="bullet"/>
+      <w:lvlText w:val=""/>
+      <w:lvlJc w:val="left"/>
+      <w:pPr>
+        <w:ind w:left="5040" w:hanging="360"/>
+      </w:pPr>
+      <w:rPr>
+        <w:rFonts w:ascii="Symbol" w:hAnsi="Symbol" w:hint="default"/>
+      </w:rPr>
+    </w:lvl>
+    <w:lvl w:ilvl="7" w:tplc="04090003" w:tentative="1">
+      <w:start w:val="1"/>
+      <w:numFmt w:val="bullet"/>
+      <w:lvlText w:val="o"/>
+      <w:lvlJc w:val="left"/>
+      <w:pPr>
+        <w:ind w:left="5760" w:hanging="360"/>
+      </w:pPr>
+      <w:rPr>
+        <w:rFonts w:ascii="Courier New" w:hAnsi="Courier New" w:hint="default"/>
+      </w:rPr>
+    </w:lvl>
+    <w:lvl w:ilvl="8" w:tplc="04090005" w:tentative="1">
+      <w:start w:val="1"/>
+      <w:numFmt w:val="bullet"/>
+      <w:lvlText w:val=""/>
+      <w:lvlJc w:val="left"/>
+      <w:pPr>
+        <w:ind w:left="6480" w:hanging="360"/>
+      </w:pPr>
+      <w:rPr>
+        <w:rFonts w:ascii="Wingdings" w:hAnsi="Wingdings" w:hint="default"/>
+      </w:rPr>
+    </w:lvl>
+  </w:abstractNum>
+  <w:abstractNum w:abstractNumId="5">
     <w:nsid w:val="73DB744E"/>
     <w:multiLevelType w:val="hybridMultilevel"/>
     <w:tmpl w:val="5B009370"/>
@@ -1508,10 +1820,16 @@
     <w:abstractNumId w:val="2"/>
   </w:num>
   <w:num w:numId="3">
-    <w:abstractNumId w:val="3"/>
+    <w:abstractNumId w:val="5"/>
   </w:num>
   <w:num w:numId="4">
     <w:abstractNumId w:val="0"/>
+  </w:num>
+  <w:num w:numId="5">
+    <w:abstractNumId w:val="4"/>
+  </w:num>
+  <w:num w:numId="6">
+    <w:abstractNumId w:val="3"/>
   </w:num>
 </w:numbering>
 </file>

</xml_diff>